<commit_message>
added media queries, a link, css codes
</commit_message>
<xml_diff>
--- a/image edits.docx
+++ b/image edits.docx
@@ -2,6 +2,2079 @@
 <file path=word/document.xml><?xml version="1.0" encoding="utf-8"?>
 <w:document xmlns:wpc="http://schemas.microsoft.com/office/word/2010/wordprocessingCanvas" xmlns:cx="http://schemas.microsoft.com/office/drawing/2014/chartex" xmlns:cx1="http://schemas.microsoft.com/office/drawing/2015/9/8/chartex" xmlns:cx2="http://schemas.microsoft.com/office/drawing/2015/10/21/chartex" xmlns:cx3="http://schemas.microsoft.com/office/drawing/2016/5/9/chartex" xmlns:cx4="http://schemas.microsoft.com/office/drawing/2016/5/10/chartex" xmlns:cx5="http://schemas.microsoft.com/office/drawing/2016/5/11/chartex" xmlns:cx6="http://schemas.microsoft.com/office/drawing/2016/5/12/chartex" xmlns:cx7="http://schemas.microsoft.com/office/drawing/2016/5/13/chartex" xmlns:cx8="http://schemas.microsoft.com/office/drawing/2016/5/14/chartex" xmlns:mc="http://schemas.openxmlformats.org/markup-compatibility/2006" xmlns:aink="http://schemas.microsoft.com/office/drawing/2016/ink" xmlns:am3d="http://schemas.microsoft.com/office/drawing/2017/model3d" xmlns:o="urn:schemas-microsoft-com:office:office" xmlns:r="http://schemas.openxmlformats.org/officeDocument/2006/relationships" xmlns:m="http://schemas.openxmlformats.org/officeDocument/2006/math" xmlns:v="urn:schemas-microsoft-com:vml" xmlns:wp14="http://schemas.microsoft.com/office/word/2010/wordprocessingDrawing" xmlns:wp="http://schemas.openxmlformats.org/drawingml/2006/wordprocessingDrawing" xmlns:w10="urn:schemas-microsoft-com:office:word" xmlns:w="http://schemas.openxmlformats.org/wordprocessingml/2006/main" xmlns:w14="http://schemas.microsoft.com/office/word/2010/wordml" xmlns:w15="http://schemas.microsoft.com/office/word/2012/wordml" xmlns:w16cex="http://schemas.microsoft.com/office/word/2018/wordml/cex" xmlns:w16cid="http://schemas.microsoft.com/office/word/2016/wordml/cid" xmlns:w16="http://schemas.microsoft.com/office/word/2018/wordml" xmlns:w16sdtdh="http://schemas.microsoft.com/office/word/2020/wordml/sdtdatahash" xmlns:w16se="http://schemas.microsoft.com/office/word/2015/wordml/symex" xmlns:wpg="http://schemas.microsoft.com/office/word/2010/wordprocessingGroup" xmlns:wpi="http://schemas.microsoft.com/office/word/2010/wordprocessingInk" xmlns:wne="http://schemas.microsoft.com/office/word/2006/wordml" xmlns:wps="http://schemas.microsoft.com/office/word/2010/wordprocessingShape" mc:Ignorable="w14 w15 w16se w16cid w16 w16cex w16sdtdh wp14">
   <w:body>
+    <w:tbl>
+      <w:tblPr>
+        <w:tblW w:w="0" w:type="auto"/>
+        <w:shd w:val="clear" w:color="auto" w:fill="FFFFFF"/>
+        <w:tblCellMar>
+          <w:top w:w="15" w:type="dxa"/>
+          <w:left w:w="15" w:type="dxa"/>
+          <w:bottom w:w="15" w:type="dxa"/>
+          <w:right w:w="15" w:type="dxa"/>
+        </w:tblCellMar>
+        <w:tblLook w:val="04A0" w:firstRow="1" w:lastRow="0" w:firstColumn="1" w:lastColumn="0" w:noHBand="0" w:noVBand="1"/>
+      </w:tblPr>
+      <w:tblGrid>
+        <w:gridCol w:w="1983"/>
+        <w:gridCol w:w="8817"/>
+      </w:tblGrid>
+      <w:tr>
+        <w:trPr>
+          <w:gridAfter w:val="1"/>
+        </w:trPr>
+        <w:tc>
+          <w:tcPr>
+            <w:tcW w:w="0" w:type="auto"/>
+            <w:shd w:val="clear" w:color="auto" w:fill="auto"/>
+            <w:tcMar>
+              <w:top w:w="0" w:type="dxa"/>
+              <w:left w:w="150" w:type="dxa"/>
+              <w:bottom w:w="0" w:type="dxa"/>
+              <w:right w:w="150" w:type="dxa"/>
+            </w:tcMar>
+            <w:hideMark/>
+          </w:tcPr>
+          <w:p>
+            <w:pPr>
+              <w:spacing w:after="0" w:line="300" w:lineRule="atLeast"/>
+              <w:rPr>
+                <w:rFonts w:ascii="Consolas" w:eastAsia="Times New Roman" w:hAnsi="Consolas" w:cs="Segoe UI"/>
+                <w:color w:val="24292F"/>
+                <w:sz w:val="18"/>
+                <w:szCs w:val="18"/>
+              </w:rPr>
+            </w:pPr>
+            <w:r>
+              <w:rPr>
+                <w:rFonts w:ascii="Consolas" w:eastAsia="Times New Roman" w:hAnsi="Consolas" w:cs="Segoe UI"/>
+                <w:color w:val="24292F"/>
+                <w:sz w:val="18"/>
+                <w:szCs w:val="18"/>
+              </w:rPr>
+              <w:t>&lt;div id="dining"&gt;&lt;img src="/img/edward-franklin-Nb_Q-M3Cdzg-unsplash Burger and Beer 2 6 22.jpg" width="200px"</w:t>
+            </w:r>
+          </w:p>
+        </w:tc>
+      </w:tr>
+      <w:tr>
+        <w:tc>
+          <w:tcPr>
+            <w:tcW w:w="750" w:type="dxa"/>
+            <w:shd w:val="clear" w:color="auto" w:fill="FFFFFF"/>
+            <w:noWrap/>
+            <w:tcMar>
+              <w:top w:w="0" w:type="dxa"/>
+              <w:left w:w="150" w:type="dxa"/>
+              <w:bottom w:w="0" w:type="dxa"/>
+              <w:right w:w="150" w:type="dxa"/>
+            </w:tcMar>
+            <w:hideMark/>
+          </w:tcPr>
+          <w:p>
+            <w:pPr>
+              <w:spacing w:after="0" w:line="300" w:lineRule="atLeast"/>
+              <w:rPr>
+                <w:rFonts w:ascii="Consolas" w:eastAsia="Times New Roman" w:hAnsi="Consolas" w:cs="Segoe UI"/>
+                <w:color w:val="24292F"/>
+                <w:sz w:val="18"/>
+                <w:szCs w:val="18"/>
+              </w:rPr>
+            </w:pPr>
+          </w:p>
+        </w:tc>
+        <w:tc>
+          <w:tcPr>
+            <w:tcW w:w="0" w:type="auto"/>
+            <w:shd w:val="clear" w:color="auto" w:fill="FFFFFF"/>
+            <w:tcMar>
+              <w:top w:w="0" w:type="dxa"/>
+              <w:left w:w="150" w:type="dxa"/>
+              <w:bottom w:w="0" w:type="dxa"/>
+              <w:right w:w="150" w:type="dxa"/>
+            </w:tcMar>
+            <w:hideMark/>
+          </w:tcPr>
+          <w:p>
+            <w:pPr>
+              <w:spacing w:after="0" w:line="300" w:lineRule="atLeast"/>
+              <w:rPr>
+                <w:rFonts w:ascii="Consolas" w:eastAsia="Times New Roman" w:hAnsi="Consolas" w:cs="Segoe UI"/>
+                <w:color w:val="24292F"/>
+                <w:sz w:val="18"/>
+                <w:szCs w:val="18"/>
+              </w:rPr>
+            </w:pPr>
+            <w:r>
+              <w:rPr>
+                <w:rFonts w:ascii="Consolas" w:eastAsia="Times New Roman" w:hAnsi="Consolas" w:cs="Segoe UI"/>
+                <w:color w:val="24292F"/>
+                <w:sz w:val="18"/>
+                <w:szCs w:val="18"/>
+              </w:rPr>
+              <w:t xml:space="preserve">                height="200px" alt="image of burger and beer"&gt;&lt;/div&gt; &lt;br&gt;&lt;br&gt;&lt;br&gt;&lt;br&gt;&lt;br&gt;&lt;br&gt;&lt;br&gt;&lt;br&gt;The Race House</w:t>
+            </w:r>
+          </w:p>
+        </w:tc>
+      </w:tr>
+      <w:tr>
+        <w:tc>
+          <w:tcPr>
+            <w:tcW w:w="750" w:type="dxa"/>
+            <w:shd w:val="clear" w:color="auto" w:fill="auto"/>
+            <w:noWrap/>
+            <w:tcMar>
+              <w:top w:w="0" w:type="dxa"/>
+              <w:left w:w="150" w:type="dxa"/>
+              <w:bottom w:w="0" w:type="dxa"/>
+              <w:right w:w="150" w:type="dxa"/>
+            </w:tcMar>
+            <w:hideMark/>
+          </w:tcPr>
+          <w:p>
+            <w:pPr>
+              <w:spacing w:after="0" w:line="300" w:lineRule="atLeast"/>
+              <w:rPr>
+                <w:rFonts w:ascii="Consolas" w:eastAsia="Times New Roman" w:hAnsi="Consolas" w:cs="Segoe UI"/>
+                <w:color w:val="24292F"/>
+                <w:sz w:val="18"/>
+                <w:szCs w:val="18"/>
+              </w:rPr>
+            </w:pPr>
+          </w:p>
+        </w:tc>
+        <w:tc>
+          <w:tcPr>
+            <w:tcW w:w="0" w:type="auto"/>
+            <w:shd w:val="clear" w:color="auto" w:fill="auto"/>
+            <w:tcMar>
+              <w:top w:w="0" w:type="dxa"/>
+              <w:left w:w="150" w:type="dxa"/>
+              <w:bottom w:w="0" w:type="dxa"/>
+              <w:right w:w="150" w:type="dxa"/>
+            </w:tcMar>
+            <w:hideMark/>
+          </w:tcPr>
+          <w:p>
+            <w:pPr>
+              <w:spacing w:after="0" w:line="300" w:lineRule="atLeast"/>
+              <w:rPr>
+                <w:rFonts w:ascii="Consolas" w:eastAsia="Times New Roman" w:hAnsi="Consolas" w:cs="Segoe UI"/>
+                <w:color w:val="24292F"/>
+                <w:sz w:val="18"/>
+                <w:szCs w:val="18"/>
+              </w:rPr>
+            </w:pPr>
+            <w:r>
+              <w:rPr>
+                <w:rFonts w:ascii="Consolas" w:eastAsia="Times New Roman" w:hAnsi="Consolas" w:cs="Segoe UI"/>
+                <w:color w:val="24292F"/>
+                <w:sz w:val="18"/>
+                <w:szCs w:val="18"/>
+              </w:rPr>
+              <w:t xml:space="preserve">        showcases</w:t>
+            </w:r>
+          </w:p>
+        </w:tc>
+      </w:tr>
+      <w:tr>
+        <w:tc>
+          <w:tcPr>
+            <w:tcW w:w="750" w:type="dxa"/>
+            <w:shd w:val="clear" w:color="auto" w:fill="FFFFFF"/>
+            <w:noWrap/>
+            <w:tcMar>
+              <w:top w:w="0" w:type="dxa"/>
+              <w:left w:w="150" w:type="dxa"/>
+              <w:bottom w:w="0" w:type="dxa"/>
+              <w:right w:w="150" w:type="dxa"/>
+            </w:tcMar>
+            <w:hideMark/>
+          </w:tcPr>
+          <w:p>
+            <w:pPr>
+              <w:spacing w:after="0" w:line="300" w:lineRule="atLeast"/>
+              <w:rPr>
+                <w:rFonts w:ascii="Consolas" w:eastAsia="Times New Roman" w:hAnsi="Consolas" w:cs="Segoe UI"/>
+                <w:color w:val="24292F"/>
+                <w:sz w:val="18"/>
+                <w:szCs w:val="18"/>
+              </w:rPr>
+            </w:pPr>
+          </w:p>
+        </w:tc>
+        <w:tc>
+          <w:tcPr>
+            <w:tcW w:w="0" w:type="auto"/>
+            <w:shd w:val="clear" w:color="auto" w:fill="FFFFFF"/>
+            <w:tcMar>
+              <w:top w:w="0" w:type="dxa"/>
+              <w:left w:w="150" w:type="dxa"/>
+              <w:bottom w:w="0" w:type="dxa"/>
+              <w:right w:w="150" w:type="dxa"/>
+            </w:tcMar>
+            <w:hideMark/>
+          </w:tcPr>
+          <w:p>
+            <w:pPr>
+              <w:spacing w:after="0" w:line="300" w:lineRule="atLeast"/>
+              <w:rPr>
+                <w:rFonts w:ascii="Consolas" w:eastAsia="Times New Roman" w:hAnsi="Consolas" w:cs="Segoe UI"/>
+                <w:color w:val="24292F"/>
+                <w:sz w:val="18"/>
+                <w:szCs w:val="18"/>
+              </w:rPr>
+            </w:pPr>
+            <w:r>
+              <w:rPr>
+                <w:rFonts w:ascii="Consolas" w:eastAsia="Times New Roman" w:hAnsi="Consolas" w:cs="Segoe UI"/>
+                <w:color w:val="24292F"/>
+                <w:sz w:val="18"/>
+                <w:szCs w:val="18"/>
+              </w:rPr>
+              <w:t xml:space="preserve">        the beauty of classic exhibitions throuhout the grounds,</w:t>
+            </w:r>
+          </w:p>
+        </w:tc>
+      </w:tr>
+      <w:tr>
+        <w:tc>
+          <w:tcPr>
+            <w:tcW w:w="750" w:type="dxa"/>
+            <w:shd w:val="clear" w:color="auto" w:fill="auto"/>
+            <w:noWrap/>
+            <w:tcMar>
+              <w:top w:w="0" w:type="dxa"/>
+              <w:left w:w="150" w:type="dxa"/>
+              <w:bottom w:w="0" w:type="dxa"/>
+              <w:right w:w="150" w:type="dxa"/>
+            </w:tcMar>
+            <w:hideMark/>
+          </w:tcPr>
+          <w:p>
+            <w:pPr>
+              <w:spacing w:after="0" w:line="300" w:lineRule="atLeast"/>
+              <w:rPr>
+                <w:rFonts w:ascii="Consolas" w:eastAsia="Times New Roman" w:hAnsi="Consolas" w:cs="Segoe UI"/>
+                <w:color w:val="24292F"/>
+                <w:sz w:val="18"/>
+                <w:szCs w:val="18"/>
+              </w:rPr>
+            </w:pPr>
+          </w:p>
+        </w:tc>
+        <w:tc>
+          <w:tcPr>
+            <w:tcW w:w="0" w:type="auto"/>
+            <w:shd w:val="clear" w:color="auto" w:fill="auto"/>
+            <w:tcMar>
+              <w:top w:w="0" w:type="dxa"/>
+              <w:left w:w="150" w:type="dxa"/>
+              <w:bottom w:w="0" w:type="dxa"/>
+              <w:right w:w="150" w:type="dxa"/>
+            </w:tcMar>
+            <w:hideMark/>
+          </w:tcPr>
+          <w:p>
+            <w:pPr>
+              <w:spacing w:after="0" w:line="300" w:lineRule="atLeast"/>
+              <w:rPr>
+                <w:rFonts w:ascii="Consolas" w:eastAsia="Times New Roman" w:hAnsi="Consolas" w:cs="Segoe UI"/>
+                <w:color w:val="24292F"/>
+                <w:sz w:val="18"/>
+                <w:szCs w:val="18"/>
+              </w:rPr>
+            </w:pPr>
+            <w:r>
+              <w:rPr>
+                <w:rFonts w:ascii="Consolas" w:eastAsia="Times New Roman" w:hAnsi="Consolas" w:cs="Segoe UI"/>
+                <w:color w:val="24292F"/>
+                <w:sz w:val="18"/>
+                <w:szCs w:val="18"/>
+              </w:rPr>
+              <w:t xml:space="preserve">        &lt;div id="classcar"&gt;&lt;img src="img/automobile-gfed46634e_1920 museum car 2 2 22.jpg" width="200px" height="200px"</w:t>
+            </w:r>
+          </w:p>
+        </w:tc>
+      </w:tr>
+      <w:tr>
+        <w:tc>
+          <w:tcPr>
+            <w:tcW w:w="750" w:type="dxa"/>
+            <w:shd w:val="clear" w:color="auto" w:fill="FFFFFF"/>
+            <w:noWrap/>
+            <w:tcMar>
+              <w:top w:w="0" w:type="dxa"/>
+              <w:left w:w="150" w:type="dxa"/>
+              <w:bottom w:w="0" w:type="dxa"/>
+              <w:right w:w="150" w:type="dxa"/>
+            </w:tcMar>
+            <w:hideMark/>
+          </w:tcPr>
+          <w:p>
+            <w:pPr>
+              <w:spacing w:after="0" w:line="300" w:lineRule="atLeast"/>
+              <w:rPr>
+                <w:rFonts w:ascii="Consolas" w:eastAsia="Times New Roman" w:hAnsi="Consolas" w:cs="Segoe UI"/>
+                <w:color w:val="24292F"/>
+                <w:sz w:val="18"/>
+                <w:szCs w:val="18"/>
+              </w:rPr>
+            </w:pPr>
+          </w:p>
+        </w:tc>
+        <w:tc>
+          <w:tcPr>
+            <w:tcW w:w="0" w:type="auto"/>
+            <w:shd w:val="clear" w:color="auto" w:fill="FFFFFF"/>
+            <w:tcMar>
+              <w:top w:w="0" w:type="dxa"/>
+              <w:left w:w="150" w:type="dxa"/>
+              <w:bottom w:w="0" w:type="dxa"/>
+              <w:right w:w="150" w:type="dxa"/>
+            </w:tcMar>
+            <w:hideMark/>
+          </w:tcPr>
+          <w:p>
+            <w:pPr>
+              <w:spacing w:after="0" w:line="300" w:lineRule="atLeast"/>
+              <w:rPr>
+                <w:rFonts w:ascii="Consolas" w:eastAsia="Times New Roman" w:hAnsi="Consolas" w:cs="Segoe UI"/>
+                <w:color w:val="24292F"/>
+                <w:sz w:val="18"/>
+                <w:szCs w:val="18"/>
+              </w:rPr>
+            </w:pPr>
+            <w:r>
+              <w:rPr>
+                <w:rFonts w:ascii="Consolas" w:eastAsia="Times New Roman" w:hAnsi="Consolas" w:cs="Segoe UI"/>
+                <w:color w:val="24292F"/>
+                <w:sz w:val="18"/>
+                <w:szCs w:val="18"/>
+              </w:rPr>
+              <w:t xml:space="preserve">                alt="image of classic cars"&gt;&lt;/div&gt;</w:t>
+            </w:r>
+          </w:p>
+        </w:tc>
+      </w:tr>
+      <w:tr>
+        <w:tc>
+          <w:tcPr>
+            <w:tcW w:w="750" w:type="dxa"/>
+            <w:shd w:val="clear" w:color="auto" w:fill="auto"/>
+            <w:noWrap/>
+            <w:tcMar>
+              <w:top w:w="0" w:type="dxa"/>
+              <w:left w:w="150" w:type="dxa"/>
+              <w:bottom w:w="0" w:type="dxa"/>
+              <w:right w:w="150" w:type="dxa"/>
+            </w:tcMar>
+            <w:hideMark/>
+          </w:tcPr>
+          <w:p>
+            <w:pPr>
+              <w:spacing w:after="0" w:line="300" w:lineRule="atLeast"/>
+              <w:rPr>
+                <w:rFonts w:ascii="Consolas" w:eastAsia="Times New Roman" w:hAnsi="Consolas" w:cs="Segoe UI"/>
+                <w:color w:val="24292F"/>
+                <w:sz w:val="18"/>
+                <w:szCs w:val="18"/>
+              </w:rPr>
+            </w:pPr>
+          </w:p>
+        </w:tc>
+        <w:tc>
+          <w:tcPr>
+            <w:tcW w:w="0" w:type="auto"/>
+            <w:shd w:val="clear" w:color="auto" w:fill="auto"/>
+            <w:tcMar>
+              <w:top w:w="0" w:type="dxa"/>
+              <w:left w:w="150" w:type="dxa"/>
+              <w:bottom w:w="0" w:type="dxa"/>
+              <w:right w:w="150" w:type="dxa"/>
+            </w:tcMar>
+            <w:hideMark/>
+          </w:tcPr>
+          <w:p>
+            <w:pPr>
+              <w:spacing w:after="0" w:line="300" w:lineRule="atLeast"/>
+              <w:rPr>
+                <w:rFonts w:ascii="Consolas" w:eastAsia="Times New Roman" w:hAnsi="Consolas" w:cs="Segoe UI"/>
+                <w:color w:val="24292F"/>
+                <w:sz w:val="18"/>
+                <w:szCs w:val="18"/>
+              </w:rPr>
+            </w:pPr>
+            <w:r>
+              <w:rPr>
+                <w:rFonts w:ascii="Consolas" w:eastAsia="Times New Roman" w:hAnsi="Consolas" w:cs="Segoe UI"/>
+                <w:color w:val="24292F"/>
+                <w:sz w:val="18"/>
+                <w:szCs w:val="18"/>
+              </w:rPr>
+              <w:t xml:space="preserve">        &lt;br&gt;&lt;br&gt;an arcade gaming room with arcade racing games,&lt;div id="arcade"&gt;&lt;img</w:t>
+            </w:r>
+          </w:p>
+        </w:tc>
+      </w:tr>
+      <w:tr>
+        <w:tc>
+          <w:tcPr>
+            <w:tcW w:w="750" w:type="dxa"/>
+            <w:shd w:val="clear" w:color="auto" w:fill="FFFFFF"/>
+            <w:noWrap/>
+            <w:tcMar>
+              <w:top w:w="0" w:type="dxa"/>
+              <w:left w:w="150" w:type="dxa"/>
+              <w:bottom w:w="0" w:type="dxa"/>
+              <w:right w:w="150" w:type="dxa"/>
+            </w:tcMar>
+            <w:hideMark/>
+          </w:tcPr>
+          <w:p>
+            <w:pPr>
+              <w:spacing w:after="0" w:line="300" w:lineRule="atLeast"/>
+              <w:rPr>
+                <w:rFonts w:ascii="Consolas" w:eastAsia="Times New Roman" w:hAnsi="Consolas" w:cs="Segoe UI"/>
+                <w:color w:val="24292F"/>
+                <w:sz w:val="18"/>
+                <w:szCs w:val="18"/>
+              </w:rPr>
+            </w:pPr>
+          </w:p>
+        </w:tc>
+        <w:tc>
+          <w:tcPr>
+            <w:tcW w:w="0" w:type="auto"/>
+            <w:shd w:val="clear" w:color="auto" w:fill="FFFFFF"/>
+            <w:tcMar>
+              <w:top w:w="0" w:type="dxa"/>
+              <w:left w:w="150" w:type="dxa"/>
+              <w:bottom w:w="0" w:type="dxa"/>
+              <w:right w:w="150" w:type="dxa"/>
+            </w:tcMar>
+            <w:hideMark/>
+          </w:tcPr>
+          <w:p>
+            <w:pPr>
+              <w:spacing w:after="0" w:line="300" w:lineRule="atLeast"/>
+              <w:rPr>
+                <w:rFonts w:ascii="Consolas" w:eastAsia="Times New Roman" w:hAnsi="Consolas" w:cs="Segoe UI"/>
+                <w:color w:val="24292F"/>
+                <w:sz w:val="18"/>
+                <w:szCs w:val="18"/>
+              </w:rPr>
+            </w:pPr>
+            <w:r>
+              <w:rPr>
+                <w:rFonts w:ascii="Consolas" w:eastAsia="Times New Roman" w:hAnsi="Consolas" w:cs="Segoe UI"/>
+                <w:color w:val="24292F"/>
+                <w:sz w:val="18"/>
+                <w:szCs w:val="18"/>
+              </w:rPr>
+              <w:t xml:space="preserve">                src="img/wilmer-martinez-zLlXblupecM-unsplash arcade1 2 7 22.jpg" width="200px" height="200px"</w:t>
+            </w:r>
+          </w:p>
+        </w:tc>
+      </w:tr>
+      <w:tr>
+        <w:tc>
+          <w:tcPr>
+            <w:tcW w:w="750" w:type="dxa"/>
+            <w:shd w:val="clear" w:color="auto" w:fill="auto"/>
+            <w:noWrap/>
+            <w:tcMar>
+              <w:top w:w="0" w:type="dxa"/>
+              <w:left w:w="150" w:type="dxa"/>
+              <w:bottom w:w="0" w:type="dxa"/>
+              <w:right w:w="150" w:type="dxa"/>
+            </w:tcMar>
+            <w:hideMark/>
+          </w:tcPr>
+          <w:p>
+            <w:pPr>
+              <w:spacing w:after="0" w:line="300" w:lineRule="atLeast"/>
+              <w:rPr>
+                <w:rFonts w:ascii="Consolas" w:eastAsia="Times New Roman" w:hAnsi="Consolas" w:cs="Segoe UI"/>
+                <w:color w:val="24292F"/>
+                <w:sz w:val="18"/>
+                <w:szCs w:val="18"/>
+              </w:rPr>
+            </w:pPr>
+          </w:p>
+        </w:tc>
+        <w:tc>
+          <w:tcPr>
+            <w:tcW w:w="0" w:type="auto"/>
+            <w:shd w:val="clear" w:color="auto" w:fill="auto"/>
+            <w:tcMar>
+              <w:top w:w="0" w:type="dxa"/>
+              <w:left w:w="150" w:type="dxa"/>
+              <w:bottom w:w="0" w:type="dxa"/>
+              <w:right w:w="150" w:type="dxa"/>
+            </w:tcMar>
+            <w:hideMark/>
+          </w:tcPr>
+          <w:p>
+            <w:pPr>
+              <w:spacing w:after="0" w:line="300" w:lineRule="atLeast"/>
+              <w:rPr>
+                <w:rFonts w:ascii="Consolas" w:eastAsia="Times New Roman" w:hAnsi="Consolas" w:cs="Segoe UI"/>
+                <w:color w:val="24292F"/>
+                <w:sz w:val="18"/>
+                <w:szCs w:val="18"/>
+              </w:rPr>
+            </w:pPr>
+            <w:r>
+              <w:rPr>
+                <w:rFonts w:ascii="Consolas" w:eastAsia="Times New Roman" w:hAnsi="Consolas" w:cs="Segoe UI"/>
+                <w:color w:val="24292F"/>
+                <w:sz w:val="18"/>
+                <w:szCs w:val="18"/>
+              </w:rPr>
+              <w:t xml:space="preserve">                alt="image of arcade and young girl"&gt;&lt;/div&gt; &lt;br&gt;kart racing &lt;div id="kartcar"&gt;&lt;img</w:t>
+            </w:r>
+          </w:p>
+        </w:tc>
+      </w:tr>
+      <w:tr>
+        <w:tc>
+          <w:tcPr>
+            <w:tcW w:w="750" w:type="dxa"/>
+            <w:shd w:val="clear" w:color="auto" w:fill="FFFFFF"/>
+            <w:noWrap/>
+            <w:tcMar>
+              <w:top w:w="0" w:type="dxa"/>
+              <w:left w:w="150" w:type="dxa"/>
+              <w:bottom w:w="0" w:type="dxa"/>
+              <w:right w:w="150" w:type="dxa"/>
+            </w:tcMar>
+            <w:hideMark/>
+          </w:tcPr>
+          <w:p>
+            <w:pPr>
+              <w:spacing w:after="0" w:line="300" w:lineRule="atLeast"/>
+              <w:rPr>
+                <w:rFonts w:ascii="Consolas" w:eastAsia="Times New Roman" w:hAnsi="Consolas" w:cs="Segoe UI"/>
+                <w:color w:val="24292F"/>
+                <w:sz w:val="18"/>
+                <w:szCs w:val="18"/>
+              </w:rPr>
+            </w:pPr>
+          </w:p>
+        </w:tc>
+        <w:tc>
+          <w:tcPr>
+            <w:tcW w:w="0" w:type="auto"/>
+            <w:shd w:val="clear" w:color="auto" w:fill="FFFFFF"/>
+            <w:tcMar>
+              <w:top w:w="0" w:type="dxa"/>
+              <w:left w:w="150" w:type="dxa"/>
+              <w:bottom w:w="0" w:type="dxa"/>
+              <w:right w:w="150" w:type="dxa"/>
+            </w:tcMar>
+            <w:hideMark/>
+          </w:tcPr>
+          <w:p>
+            <w:pPr>
+              <w:spacing w:after="0" w:line="300" w:lineRule="atLeast"/>
+              <w:rPr>
+                <w:rFonts w:ascii="Consolas" w:eastAsia="Times New Roman" w:hAnsi="Consolas" w:cs="Segoe UI"/>
+                <w:color w:val="24292F"/>
+                <w:sz w:val="18"/>
+                <w:szCs w:val="18"/>
+              </w:rPr>
+            </w:pPr>
+            <w:r>
+              <w:rPr>
+                <w:rFonts w:ascii="Consolas" w:eastAsia="Times New Roman" w:hAnsi="Consolas" w:cs="Segoe UI"/>
+                <w:color w:val="24292F"/>
+                <w:sz w:val="18"/>
+                <w:szCs w:val="18"/>
+              </w:rPr>
+              <w:t xml:space="preserve">                src="img/bastien-plu-CUt2SVsDbk4-unsplash kart racer2 2 6 22.jpg" width="200px" height="200px"</w:t>
+            </w:r>
+          </w:p>
+        </w:tc>
+      </w:tr>
+      <w:tr>
+        <w:tc>
+          <w:tcPr>
+            <w:tcW w:w="750" w:type="dxa"/>
+            <w:shd w:val="clear" w:color="auto" w:fill="auto"/>
+            <w:noWrap/>
+            <w:tcMar>
+              <w:top w:w="0" w:type="dxa"/>
+              <w:left w:w="150" w:type="dxa"/>
+              <w:bottom w:w="0" w:type="dxa"/>
+              <w:right w:w="150" w:type="dxa"/>
+            </w:tcMar>
+            <w:hideMark/>
+          </w:tcPr>
+          <w:p>
+            <w:pPr>
+              <w:spacing w:after="0" w:line="300" w:lineRule="atLeast"/>
+              <w:rPr>
+                <w:rFonts w:ascii="Consolas" w:eastAsia="Times New Roman" w:hAnsi="Consolas" w:cs="Segoe UI"/>
+                <w:color w:val="24292F"/>
+                <w:sz w:val="18"/>
+                <w:szCs w:val="18"/>
+              </w:rPr>
+            </w:pPr>
+          </w:p>
+        </w:tc>
+        <w:tc>
+          <w:tcPr>
+            <w:tcW w:w="0" w:type="auto"/>
+            <w:shd w:val="clear" w:color="auto" w:fill="auto"/>
+            <w:tcMar>
+              <w:top w:w="0" w:type="dxa"/>
+              <w:left w:w="150" w:type="dxa"/>
+              <w:bottom w:w="0" w:type="dxa"/>
+              <w:right w:w="150" w:type="dxa"/>
+            </w:tcMar>
+            <w:hideMark/>
+          </w:tcPr>
+          <w:p>
+            <w:pPr>
+              <w:spacing w:after="0" w:line="300" w:lineRule="atLeast"/>
+              <w:rPr>
+                <w:rFonts w:ascii="Consolas" w:eastAsia="Times New Roman" w:hAnsi="Consolas" w:cs="Segoe UI"/>
+                <w:color w:val="24292F"/>
+                <w:sz w:val="18"/>
+                <w:szCs w:val="18"/>
+              </w:rPr>
+            </w:pPr>
+            <w:r>
+              <w:rPr>
+                <w:rFonts w:ascii="Consolas" w:eastAsia="Times New Roman" w:hAnsi="Consolas" w:cs="Segoe UI"/>
+                <w:color w:val="24292F"/>
+                <w:sz w:val="18"/>
+                <w:szCs w:val="18"/>
+              </w:rPr>
+              <w:t xml:space="preserve">                alt="image of kart car racing"&gt;&lt;/div&gt;&lt;br&gt;&lt;br&gt;and luxury lodging &lt;div id="lodging"&gt;&lt;img</w:t>
+            </w:r>
+          </w:p>
+        </w:tc>
+      </w:tr>
+      <w:tr>
+        <w:tc>
+          <w:tcPr>
+            <w:tcW w:w="750" w:type="dxa"/>
+            <w:shd w:val="clear" w:color="auto" w:fill="FFFFFF"/>
+            <w:noWrap/>
+            <w:tcMar>
+              <w:top w:w="0" w:type="dxa"/>
+              <w:left w:w="150" w:type="dxa"/>
+              <w:bottom w:w="0" w:type="dxa"/>
+              <w:right w:w="150" w:type="dxa"/>
+            </w:tcMar>
+            <w:hideMark/>
+          </w:tcPr>
+          <w:p>
+            <w:pPr>
+              <w:spacing w:after="0" w:line="300" w:lineRule="atLeast"/>
+              <w:rPr>
+                <w:rFonts w:ascii="Consolas" w:eastAsia="Times New Roman" w:hAnsi="Consolas" w:cs="Segoe UI"/>
+                <w:color w:val="24292F"/>
+                <w:sz w:val="18"/>
+                <w:szCs w:val="18"/>
+              </w:rPr>
+            </w:pPr>
+          </w:p>
+        </w:tc>
+        <w:tc>
+          <w:tcPr>
+            <w:tcW w:w="0" w:type="auto"/>
+            <w:shd w:val="clear" w:color="auto" w:fill="FFFFFF"/>
+            <w:tcMar>
+              <w:top w:w="0" w:type="dxa"/>
+              <w:left w:w="150" w:type="dxa"/>
+              <w:bottom w:w="0" w:type="dxa"/>
+              <w:right w:w="150" w:type="dxa"/>
+            </w:tcMar>
+            <w:hideMark/>
+          </w:tcPr>
+          <w:p>
+            <w:pPr>
+              <w:spacing w:after="0" w:line="300" w:lineRule="atLeast"/>
+              <w:rPr>
+                <w:rFonts w:ascii="Consolas" w:eastAsia="Times New Roman" w:hAnsi="Consolas" w:cs="Segoe UI"/>
+                <w:color w:val="24292F"/>
+                <w:sz w:val="18"/>
+                <w:szCs w:val="18"/>
+              </w:rPr>
+            </w:pPr>
+            <w:r>
+              <w:rPr>
+                <w:rFonts w:ascii="Consolas" w:eastAsia="Times New Roman" w:hAnsi="Consolas" w:cs="Segoe UI"/>
+                <w:color w:val="24292F"/>
+                <w:sz w:val="18"/>
+                <w:szCs w:val="18"/>
+              </w:rPr>
+              <w:t xml:space="preserve">                src="/img/gideonputnam-putnam-suite-2-lg.jpg" width="200px" height="200px" alt="image of lodgings"&gt;</w:t>
+            </w:r>
+          </w:p>
+        </w:tc>
+      </w:tr>
+      <w:tr>
+        <w:tc>
+          <w:tcPr>
+            <w:tcW w:w="750" w:type="dxa"/>
+            <w:shd w:val="clear" w:color="auto" w:fill="auto"/>
+            <w:noWrap/>
+            <w:tcMar>
+              <w:top w:w="0" w:type="dxa"/>
+              <w:left w:w="150" w:type="dxa"/>
+              <w:bottom w:w="0" w:type="dxa"/>
+              <w:right w:w="150" w:type="dxa"/>
+            </w:tcMar>
+            <w:hideMark/>
+          </w:tcPr>
+          <w:p>
+            <w:pPr>
+              <w:spacing w:after="0" w:line="300" w:lineRule="atLeast"/>
+              <w:rPr>
+                <w:rFonts w:ascii="Consolas" w:eastAsia="Times New Roman" w:hAnsi="Consolas" w:cs="Segoe UI"/>
+                <w:color w:val="24292F"/>
+                <w:sz w:val="18"/>
+                <w:szCs w:val="18"/>
+              </w:rPr>
+            </w:pPr>
+          </w:p>
+        </w:tc>
+        <w:tc>
+          <w:tcPr>
+            <w:tcW w:w="0" w:type="auto"/>
+            <w:shd w:val="clear" w:color="auto" w:fill="auto"/>
+            <w:tcMar>
+              <w:top w:w="0" w:type="dxa"/>
+              <w:left w:w="150" w:type="dxa"/>
+              <w:bottom w:w="0" w:type="dxa"/>
+              <w:right w:w="150" w:type="dxa"/>
+            </w:tcMar>
+            <w:hideMark/>
+          </w:tcPr>
+          <w:p>
+            <w:pPr>
+              <w:spacing w:after="0" w:line="300" w:lineRule="atLeast"/>
+              <w:rPr>
+                <w:rFonts w:ascii="Consolas" w:eastAsia="Times New Roman" w:hAnsi="Consolas" w:cs="Segoe UI"/>
+                <w:color w:val="24292F"/>
+                <w:sz w:val="18"/>
+                <w:szCs w:val="18"/>
+              </w:rPr>
+            </w:pPr>
+            <w:r>
+              <w:rPr>
+                <w:rFonts w:ascii="Consolas" w:eastAsia="Times New Roman" w:hAnsi="Consolas" w:cs="Segoe UI"/>
+                <w:color w:val="24292F"/>
+                <w:sz w:val="18"/>
+                <w:szCs w:val="18"/>
+              </w:rPr>
+              <w:t xml:space="preserve">        &lt;/div&gt;</w:t>
+            </w:r>
+          </w:p>
+        </w:tc>
+      </w:tr>
+      <w:tr>
+        <w:tc>
+          <w:tcPr>
+            <w:tcW w:w="750" w:type="dxa"/>
+            <w:shd w:val="clear" w:color="auto" w:fill="FFFFFF"/>
+            <w:noWrap/>
+            <w:tcMar>
+              <w:top w:w="0" w:type="dxa"/>
+              <w:left w:w="150" w:type="dxa"/>
+              <w:bottom w:w="0" w:type="dxa"/>
+              <w:right w:w="150" w:type="dxa"/>
+            </w:tcMar>
+            <w:hideMark/>
+          </w:tcPr>
+          <w:p>
+            <w:pPr>
+              <w:spacing w:after="0" w:line="300" w:lineRule="atLeast"/>
+              <w:rPr>
+                <w:rFonts w:ascii="Consolas" w:eastAsia="Times New Roman" w:hAnsi="Consolas" w:cs="Segoe UI"/>
+                <w:color w:val="24292F"/>
+                <w:sz w:val="18"/>
+                <w:szCs w:val="18"/>
+              </w:rPr>
+            </w:pPr>
+          </w:p>
+        </w:tc>
+        <w:tc>
+          <w:tcPr>
+            <w:tcW w:w="0" w:type="auto"/>
+            <w:shd w:val="clear" w:color="auto" w:fill="FFFFFF"/>
+            <w:tcMar>
+              <w:top w:w="0" w:type="dxa"/>
+              <w:left w:w="150" w:type="dxa"/>
+              <w:bottom w:w="0" w:type="dxa"/>
+              <w:right w:w="150" w:type="dxa"/>
+            </w:tcMar>
+            <w:hideMark/>
+          </w:tcPr>
+          <w:p>
+            <w:pPr>
+              <w:spacing w:after="0" w:line="300" w:lineRule="atLeast"/>
+              <w:rPr>
+                <w:rFonts w:ascii="Consolas" w:eastAsia="Times New Roman" w:hAnsi="Consolas" w:cs="Segoe UI"/>
+                <w:color w:val="24292F"/>
+                <w:sz w:val="18"/>
+                <w:szCs w:val="18"/>
+              </w:rPr>
+            </w:pPr>
+            <w:r>
+              <w:rPr>
+                <w:rFonts w:ascii="Consolas" w:eastAsia="Times New Roman" w:hAnsi="Consolas" w:cs="Segoe UI"/>
+                <w:color w:val="24292F"/>
+                <w:sz w:val="18"/>
+                <w:szCs w:val="18"/>
+              </w:rPr>
+              <w:t xml:space="preserve">        &lt;/p&gt;</w:t>
+            </w:r>
+          </w:p>
+        </w:tc>
+      </w:tr>
+      <w:tr>
+        <w:tc>
+          <w:tcPr>
+            <w:tcW w:w="750" w:type="dxa"/>
+            <w:shd w:val="clear" w:color="auto" w:fill="auto"/>
+            <w:noWrap/>
+            <w:tcMar>
+              <w:top w:w="0" w:type="dxa"/>
+              <w:left w:w="150" w:type="dxa"/>
+              <w:bottom w:w="0" w:type="dxa"/>
+              <w:right w:w="150" w:type="dxa"/>
+            </w:tcMar>
+            <w:hideMark/>
+          </w:tcPr>
+          <w:p>
+            <w:pPr>
+              <w:spacing w:after="0" w:line="300" w:lineRule="atLeast"/>
+              <w:rPr>
+                <w:rFonts w:ascii="Consolas" w:eastAsia="Times New Roman" w:hAnsi="Consolas" w:cs="Segoe UI"/>
+                <w:color w:val="24292F"/>
+                <w:sz w:val="18"/>
+                <w:szCs w:val="18"/>
+              </w:rPr>
+            </w:pPr>
+          </w:p>
+        </w:tc>
+        <w:tc>
+          <w:tcPr>
+            <w:tcW w:w="0" w:type="auto"/>
+            <w:shd w:val="clear" w:color="auto" w:fill="auto"/>
+            <w:tcMar>
+              <w:top w:w="0" w:type="dxa"/>
+              <w:left w:w="150" w:type="dxa"/>
+              <w:bottom w:w="0" w:type="dxa"/>
+              <w:right w:w="150" w:type="dxa"/>
+            </w:tcMar>
+            <w:hideMark/>
+          </w:tcPr>
+          <w:p>
+            <w:pPr>
+              <w:spacing w:after="0" w:line="300" w:lineRule="atLeast"/>
+              <w:rPr>
+                <w:rFonts w:ascii="Consolas" w:eastAsia="Times New Roman" w:hAnsi="Consolas" w:cs="Segoe UI"/>
+                <w:color w:val="24292F"/>
+                <w:sz w:val="18"/>
+                <w:szCs w:val="18"/>
+              </w:rPr>
+            </w:pPr>
+            <w:r>
+              <w:rPr>
+                <w:rFonts w:ascii="Consolas" w:eastAsia="Times New Roman" w:hAnsi="Consolas" w:cs="Segoe UI"/>
+                <w:color w:val="24292F"/>
+                <w:sz w:val="18"/>
+                <w:szCs w:val="18"/>
+              </w:rPr>
+              <w:t xml:space="preserve">    &lt;/div&gt;</w:t>
+            </w:r>
+          </w:p>
+        </w:tc>
+      </w:tr>
+      <w:tr>
+        <w:tc>
+          <w:tcPr>
+            <w:tcW w:w="750" w:type="dxa"/>
+            <w:shd w:val="clear" w:color="auto" w:fill="FFFFFF"/>
+            <w:noWrap/>
+            <w:tcMar>
+              <w:top w:w="0" w:type="dxa"/>
+              <w:left w:w="150" w:type="dxa"/>
+              <w:bottom w:w="0" w:type="dxa"/>
+              <w:right w:w="150" w:type="dxa"/>
+            </w:tcMar>
+            <w:hideMark/>
+          </w:tcPr>
+          <w:p>
+            <w:pPr>
+              <w:spacing w:after="0" w:line="300" w:lineRule="atLeast"/>
+              <w:rPr>
+                <w:rFonts w:ascii="Consolas" w:eastAsia="Times New Roman" w:hAnsi="Consolas" w:cs="Segoe UI"/>
+                <w:color w:val="24292F"/>
+                <w:sz w:val="18"/>
+                <w:szCs w:val="18"/>
+              </w:rPr>
+            </w:pPr>
+          </w:p>
+        </w:tc>
+        <w:tc>
+          <w:tcPr>
+            <w:tcW w:w="0" w:type="auto"/>
+            <w:shd w:val="clear" w:color="auto" w:fill="FFFFFF"/>
+            <w:tcMar>
+              <w:top w:w="0" w:type="dxa"/>
+              <w:left w:w="150" w:type="dxa"/>
+              <w:bottom w:w="0" w:type="dxa"/>
+              <w:right w:w="150" w:type="dxa"/>
+            </w:tcMar>
+            <w:hideMark/>
+          </w:tcPr>
+          <w:p>
+            <w:pPr>
+              <w:spacing w:after="0" w:line="300" w:lineRule="atLeast"/>
+              <w:rPr>
+                <w:rFonts w:ascii="Consolas" w:eastAsia="Times New Roman" w:hAnsi="Consolas" w:cs="Segoe UI"/>
+                <w:color w:val="24292F"/>
+                <w:sz w:val="18"/>
+                <w:szCs w:val="18"/>
+              </w:rPr>
+            </w:pPr>
+            <w:r>
+              <w:rPr>
+                <w:rFonts w:ascii="Consolas" w:eastAsia="Times New Roman" w:hAnsi="Consolas" w:cs="Segoe UI"/>
+                <w:color w:val="24292F"/>
+                <w:sz w:val="18"/>
+                <w:szCs w:val="18"/>
+              </w:rPr>
+              <w:t xml:space="preserve">    &lt;br&gt;</w:t>
+            </w:r>
+          </w:p>
+        </w:tc>
+      </w:tr>
+      <w:tr>
+        <w:tc>
+          <w:tcPr>
+            <w:tcW w:w="750" w:type="dxa"/>
+            <w:shd w:val="clear" w:color="auto" w:fill="auto"/>
+            <w:noWrap/>
+            <w:tcMar>
+              <w:top w:w="0" w:type="dxa"/>
+              <w:left w:w="150" w:type="dxa"/>
+              <w:bottom w:w="0" w:type="dxa"/>
+              <w:right w:w="150" w:type="dxa"/>
+            </w:tcMar>
+            <w:hideMark/>
+          </w:tcPr>
+          <w:p>
+            <w:pPr>
+              <w:spacing w:after="0" w:line="300" w:lineRule="atLeast"/>
+              <w:rPr>
+                <w:rFonts w:ascii="Consolas" w:eastAsia="Times New Roman" w:hAnsi="Consolas" w:cs="Segoe UI"/>
+                <w:color w:val="24292F"/>
+                <w:sz w:val="18"/>
+                <w:szCs w:val="18"/>
+              </w:rPr>
+            </w:pPr>
+          </w:p>
+        </w:tc>
+        <w:tc>
+          <w:tcPr>
+            <w:tcW w:w="0" w:type="auto"/>
+            <w:shd w:val="clear" w:color="auto" w:fill="auto"/>
+            <w:tcMar>
+              <w:top w:w="0" w:type="dxa"/>
+              <w:left w:w="150" w:type="dxa"/>
+              <w:bottom w:w="0" w:type="dxa"/>
+              <w:right w:w="150" w:type="dxa"/>
+            </w:tcMar>
+            <w:hideMark/>
+          </w:tcPr>
+          <w:p>
+            <w:pPr>
+              <w:spacing w:after="0" w:line="300" w:lineRule="atLeast"/>
+              <w:rPr>
+                <w:rFonts w:ascii="Consolas" w:eastAsia="Times New Roman" w:hAnsi="Consolas" w:cs="Segoe UI"/>
+                <w:color w:val="24292F"/>
+                <w:sz w:val="18"/>
+                <w:szCs w:val="18"/>
+              </w:rPr>
+            </w:pPr>
+            <w:r>
+              <w:rPr>
+                <w:rFonts w:ascii="Consolas" w:eastAsia="Times New Roman" w:hAnsi="Consolas" w:cs="Segoe UI"/>
+                <w:color w:val="24292F"/>
+                <w:sz w:val="18"/>
+                <w:szCs w:val="18"/>
+              </w:rPr>
+              <w:t xml:space="preserve">    &lt;br&gt;</w:t>
+            </w:r>
+          </w:p>
+        </w:tc>
+      </w:tr>
+      <w:tr>
+        <w:tc>
+          <w:tcPr>
+            <w:tcW w:w="750" w:type="dxa"/>
+            <w:shd w:val="clear" w:color="auto" w:fill="FFFFFF"/>
+            <w:noWrap/>
+            <w:tcMar>
+              <w:top w:w="0" w:type="dxa"/>
+              <w:left w:w="150" w:type="dxa"/>
+              <w:bottom w:w="0" w:type="dxa"/>
+              <w:right w:w="150" w:type="dxa"/>
+            </w:tcMar>
+            <w:hideMark/>
+          </w:tcPr>
+          <w:p>
+            <w:pPr>
+              <w:spacing w:after="0" w:line="300" w:lineRule="atLeast"/>
+              <w:rPr>
+                <w:rFonts w:ascii="Consolas" w:eastAsia="Times New Roman" w:hAnsi="Consolas" w:cs="Segoe UI"/>
+                <w:color w:val="24292F"/>
+                <w:sz w:val="18"/>
+                <w:szCs w:val="18"/>
+              </w:rPr>
+            </w:pPr>
+          </w:p>
+        </w:tc>
+        <w:tc>
+          <w:tcPr>
+            <w:tcW w:w="0" w:type="auto"/>
+            <w:shd w:val="clear" w:color="auto" w:fill="FFFFFF"/>
+            <w:tcMar>
+              <w:top w:w="0" w:type="dxa"/>
+              <w:left w:w="150" w:type="dxa"/>
+              <w:bottom w:w="0" w:type="dxa"/>
+              <w:right w:w="150" w:type="dxa"/>
+            </w:tcMar>
+            <w:hideMark/>
+          </w:tcPr>
+          <w:p>
+            <w:pPr>
+              <w:spacing w:after="0" w:line="300" w:lineRule="atLeast"/>
+              <w:rPr>
+                <w:rFonts w:ascii="Consolas" w:eastAsia="Times New Roman" w:hAnsi="Consolas" w:cs="Segoe UI"/>
+                <w:color w:val="24292F"/>
+                <w:sz w:val="18"/>
+                <w:szCs w:val="18"/>
+              </w:rPr>
+            </w:pPr>
+            <w:r>
+              <w:rPr>
+                <w:rFonts w:ascii="Consolas" w:eastAsia="Times New Roman" w:hAnsi="Consolas" w:cs="Segoe UI"/>
+                <w:color w:val="24292F"/>
+                <w:sz w:val="18"/>
+                <w:szCs w:val="18"/>
+              </w:rPr>
+              <w:t xml:space="preserve">    &lt;div id="abair"&gt;</w:t>
+            </w:r>
+          </w:p>
+        </w:tc>
+      </w:tr>
+      <w:tr>
+        <w:tc>
+          <w:tcPr>
+            <w:tcW w:w="750" w:type="dxa"/>
+            <w:shd w:val="clear" w:color="auto" w:fill="auto"/>
+            <w:noWrap/>
+            <w:tcMar>
+              <w:top w:w="0" w:type="dxa"/>
+              <w:left w:w="150" w:type="dxa"/>
+              <w:bottom w:w="0" w:type="dxa"/>
+              <w:right w:w="150" w:type="dxa"/>
+            </w:tcMar>
+            <w:hideMark/>
+          </w:tcPr>
+          <w:p>
+            <w:pPr>
+              <w:spacing w:after="0" w:line="300" w:lineRule="atLeast"/>
+              <w:rPr>
+                <w:rFonts w:ascii="Consolas" w:eastAsia="Times New Roman" w:hAnsi="Consolas" w:cs="Segoe UI"/>
+                <w:color w:val="24292F"/>
+                <w:sz w:val="18"/>
+                <w:szCs w:val="18"/>
+              </w:rPr>
+            </w:pPr>
+          </w:p>
+        </w:tc>
+        <w:tc>
+          <w:tcPr>
+            <w:tcW w:w="0" w:type="auto"/>
+            <w:shd w:val="clear" w:color="auto" w:fill="auto"/>
+            <w:tcMar>
+              <w:top w:w="0" w:type="dxa"/>
+              <w:left w:w="150" w:type="dxa"/>
+              <w:bottom w:w="0" w:type="dxa"/>
+              <w:right w:w="150" w:type="dxa"/>
+            </w:tcMar>
+            <w:hideMark/>
+          </w:tcPr>
+          <w:p>
+            <w:pPr>
+              <w:spacing w:after="0" w:line="300" w:lineRule="atLeast"/>
+              <w:rPr>
+                <w:rFonts w:ascii="Consolas" w:eastAsia="Times New Roman" w:hAnsi="Consolas" w:cs="Segoe UI"/>
+                <w:color w:val="24292F"/>
+                <w:sz w:val="18"/>
+                <w:szCs w:val="18"/>
+              </w:rPr>
+            </w:pPr>
+          </w:p>
+          <w:p>
+            <w:pPr>
+              <w:spacing w:after="0" w:line="300" w:lineRule="atLeast"/>
+              <w:jc w:val="right"/>
+              <w:rPr>
+                <w:rFonts w:ascii="Times New Roman" w:eastAsia="Times New Roman" w:hAnsi="Times New Roman" w:cs="Times New Roman"/>
+                <w:sz w:val="20"/>
+                <w:szCs w:val="20"/>
+              </w:rPr>
+            </w:pPr>
+          </w:p>
+        </w:tc>
+      </w:tr>
+      <w:tr>
+        <w:tc>
+          <w:tcPr>
+            <w:tcW w:w="750" w:type="dxa"/>
+            <w:shd w:val="clear" w:color="auto" w:fill="FFFFFF"/>
+            <w:noWrap/>
+            <w:tcMar>
+              <w:top w:w="0" w:type="dxa"/>
+              <w:left w:w="150" w:type="dxa"/>
+              <w:bottom w:w="0" w:type="dxa"/>
+              <w:right w:w="150" w:type="dxa"/>
+            </w:tcMar>
+            <w:hideMark/>
+          </w:tcPr>
+          <w:p>
+            <w:pPr>
+              <w:spacing w:after="0" w:line="300" w:lineRule="atLeast"/>
+              <w:rPr>
+                <w:rFonts w:ascii="Times New Roman" w:eastAsia="Times New Roman" w:hAnsi="Times New Roman" w:cs="Times New Roman"/>
+                <w:sz w:val="20"/>
+                <w:szCs w:val="20"/>
+              </w:rPr>
+            </w:pPr>
+          </w:p>
+        </w:tc>
+        <w:tc>
+          <w:tcPr>
+            <w:tcW w:w="0" w:type="auto"/>
+            <w:shd w:val="clear" w:color="auto" w:fill="FFFFFF"/>
+            <w:tcMar>
+              <w:top w:w="0" w:type="dxa"/>
+              <w:left w:w="150" w:type="dxa"/>
+              <w:bottom w:w="0" w:type="dxa"/>
+              <w:right w:w="150" w:type="dxa"/>
+            </w:tcMar>
+            <w:hideMark/>
+          </w:tcPr>
+          <w:p>
+            <w:pPr>
+              <w:spacing w:after="0" w:line="300" w:lineRule="atLeast"/>
+              <w:rPr>
+                <w:rFonts w:ascii="Consolas" w:eastAsia="Times New Roman" w:hAnsi="Consolas" w:cs="Segoe UI"/>
+                <w:color w:val="24292F"/>
+                <w:sz w:val="18"/>
+                <w:szCs w:val="18"/>
+              </w:rPr>
+            </w:pPr>
+            <w:r>
+              <w:rPr>
+                <w:rFonts w:ascii="Consolas" w:eastAsia="Times New Roman" w:hAnsi="Consolas" w:cs="Segoe UI"/>
+                <w:color w:val="24292F"/>
+                <w:sz w:val="18"/>
+                <w:szCs w:val="18"/>
+              </w:rPr>
+              <w:t xml:space="preserve">        &lt;div&gt;&lt;img src="/img/ABSTRACTED AIR BY LYN HINER.png" width="950px" height="950px"</w:t>
+            </w:r>
+          </w:p>
+        </w:tc>
+      </w:tr>
+      <w:tr>
+        <w:tc>
+          <w:tcPr>
+            <w:tcW w:w="750" w:type="dxa"/>
+            <w:shd w:val="clear" w:color="auto" w:fill="auto"/>
+            <w:noWrap/>
+            <w:tcMar>
+              <w:top w:w="0" w:type="dxa"/>
+              <w:left w:w="150" w:type="dxa"/>
+              <w:bottom w:w="0" w:type="dxa"/>
+              <w:right w:w="150" w:type="dxa"/>
+            </w:tcMar>
+            <w:hideMark/>
+          </w:tcPr>
+          <w:p>
+            <w:pPr>
+              <w:spacing w:after="0" w:line="300" w:lineRule="atLeast"/>
+              <w:rPr>
+                <w:rFonts w:ascii="Consolas" w:eastAsia="Times New Roman" w:hAnsi="Consolas" w:cs="Segoe UI"/>
+                <w:color w:val="24292F"/>
+                <w:sz w:val="18"/>
+                <w:szCs w:val="18"/>
+              </w:rPr>
+            </w:pPr>
+          </w:p>
+        </w:tc>
+        <w:tc>
+          <w:tcPr>
+            <w:tcW w:w="0" w:type="auto"/>
+            <w:shd w:val="clear" w:color="auto" w:fill="auto"/>
+            <w:tcMar>
+              <w:top w:w="0" w:type="dxa"/>
+              <w:left w:w="150" w:type="dxa"/>
+              <w:bottom w:w="0" w:type="dxa"/>
+              <w:right w:w="150" w:type="dxa"/>
+            </w:tcMar>
+            <w:hideMark/>
+          </w:tcPr>
+          <w:p>
+            <w:pPr>
+              <w:spacing w:after="0" w:line="300" w:lineRule="atLeast"/>
+              <w:rPr>
+                <w:rFonts w:ascii="Consolas" w:eastAsia="Times New Roman" w:hAnsi="Consolas" w:cs="Segoe UI"/>
+                <w:color w:val="24292F"/>
+                <w:sz w:val="18"/>
+                <w:szCs w:val="18"/>
+              </w:rPr>
+            </w:pPr>
+            <w:r>
+              <w:rPr>
+                <w:rFonts w:ascii="Consolas" w:eastAsia="Times New Roman" w:hAnsi="Consolas" w:cs="Segoe UI"/>
+                <w:color w:val="24292F"/>
+                <w:sz w:val="18"/>
+                <w:szCs w:val="18"/>
+              </w:rPr>
+              <w:t xml:space="preserve">                alt="Image of painting called the Abstracted Air by Lyn Hiner"&gt;&lt;/div&gt;</w:t>
+            </w:r>
+          </w:p>
+        </w:tc>
+      </w:tr>
+      <w:tr>
+        <w:tc>
+          <w:tcPr>
+            <w:tcW w:w="750" w:type="dxa"/>
+            <w:shd w:val="clear" w:color="auto" w:fill="FFFFFF"/>
+            <w:noWrap/>
+            <w:tcMar>
+              <w:top w:w="0" w:type="dxa"/>
+              <w:left w:w="150" w:type="dxa"/>
+              <w:bottom w:w="0" w:type="dxa"/>
+              <w:right w:w="150" w:type="dxa"/>
+            </w:tcMar>
+            <w:hideMark/>
+          </w:tcPr>
+          <w:p>
+            <w:pPr>
+              <w:spacing w:after="0" w:line="300" w:lineRule="atLeast"/>
+              <w:rPr>
+                <w:rFonts w:ascii="Consolas" w:eastAsia="Times New Roman" w:hAnsi="Consolas" w:cs="Segoe UI"/>
+                <w:color w:val="24292F"/>
+                <w:sz w:val="18"/>
+                <w:szCs w:val="18"/>
+              </w:rPr>
+            </w:pPr>
+          </w:p>
+        </w:tc>
+        <w:tc>
+          <w:tcPr>
+            <w:tcW w:w="0" w:type="auto"/>
+            <w:shd w:val="clear" w:color="auto" w:fill="FFFFFF"/>
+            <w:tcMar>
+              <w:top w:w="0" w:type="dxa"/>
+              <w:left w:w="150" w:type="dxa"/>
+              <w:bottom w:w="0" w:type="dxa"/>
+              <w:right w:w="150" w:type="dxa"/>
+            </w:tcMar>
+            <w:hideMark/>
+          </w:tcPr>
+          <w:p>
+            <w:pPr>
+              <w:spacing w:after="0" w:line="300" w:lineRule="atLeast"/>
+              <w:rPr>
+                <w:rFonts w:ascii="Consolas" w:eastAsia="Times New Roman" w:hAnsi="Consolas" w:cs="Segoe UI"/>
+                <w:color w:val="24292F"/>
+                <w:sz w:val="18"/>
+                <w:szCs w:val="18"/>
+              </w:rPr>
+            </w:pPr>
+            <w:r>
+              <w:rPr>
+                <w:rFonts w:ascii="Consolas" w:eastAsia="Times New Roman" w:hAnsi="Consolas" w:cs="Segoe UI"/>
+                <w:color w:val="24292F"/>
+                <w:sz w:val="18"/>
+                <w:szCs w:val="18"/>
+              </w:rPr>
+              <w:t xml:space="preserve">    &lt;/div&gt;&lt;br&gt;</w:t>
+            </w:r>
+          </w:p>
+        </w:tc>
+      </w:tr>
+      <w:tr>
+        <w:tc>
+          <w:tcPr>
+            <w:tcW w:w="750" w:type="dxa"/>
+            <w:shd w:val="clear" w:color="auto" w:fill="auto"/>
+            <w:noWrap/>
+            <w:tcMar>
+              <w:top w:w="0" w:type="dxa"/>
+              <w:left w:w="150" w:type="dxa"/>
+              <w:bottom w:w="0" w:type="dxa"/>
+              <w:right w:w="150" w:type="dxa"/>
+            </w:tcMar>
+            <w:hideMark/>
+          </w:tcPr>
+          <w:p>
+            <w:pPr>
+              <w:spacing w:after="0" w:line="300" w:lineRule="atLeast"/>
+              <w:rPr>
+                <w:rFonts w:ascii="Consolas" w:eastAsia="Times New Roman" w:hAnsi="Consolas" w:cs="Segoe UI"/>
+                <w:color w:val="24292F"/>
+                <w:sz w:val="18"/>
+                <w:szCs w:val="18"/>
+              </w:rPr>
+            </w:pPr>
+          </w:p>
+        </w:tc>
+        <w:tc>
+          <w:tcPr>
+            <w:tcW w:w="0" w:type="auto"/>
+            <w:shd w:val="clear" w:color="auto" w:fill="auto"/>
+            <w:tcMar>
+              <w:top w:w="0" w:type="dxa"/>
+              <w:left w:w="150" w:type="dxa"/>
+              <w:bottom w:w="0" w:type="dxa"/>
+              <w:right w:w="150" w:type="dxa"/>
+            </w:tcMar>
+            <w:hideMark/>
+          </w:tcPr>
+          <w:p>
+            <w:pPr>
+              <w:spacing w:after="0" w:line="300" w:lineRule="atLeast"/>
+              <w:rPr>
+                <w:rFonts w:ascii="Consolas" w:eastAsia="Times New Roman" w:hAnsi="Consolas" w:cs="Segoe UI"/>
+                <w:color w:val="24292F"/>
+                <w:sz w:val="18"/>
+                <w:szCs w:val="18"/>
+              </w:rPr>
+            </w:pPr>
+          </w:p>
+          <w:p>
+            <w:pPr>
+              <w:spacing w:after="0" w:line="300" w:lineRule="atLeast"/>
+              <w:jc w:val="right"/>
+              <w:rPr>
+                <w:rFonts w:ascii="Times New Roman" w:eastAsia="Times New Roman" w:hAnsi="Times New Roman" w:cs="Times New Roman"/>
+                <w:sz w:val="20"/>
+                <w:szCs w:val="20"/>
+              </w:rPr>
+            </w:pPr>
+          </w:p>
+        </w:tc>
+      </w:tr>
+      <w:tr>
+        <w:tc>
+          <w:tcPr>
+            <w:tcW w:w="750" w:type="dxa"/>
+            <w:shd w:val="clear" w:color="auto" w:fill="FFFFFF"/>
+            <w:noWrap/>
+            <w:tcMar>
+              <w:top w:w="0" w:type="dxa"/>
+              <w:left w:w="150" w:type="dxa"/>
+              <w:bottom w:w="0" w:type="dxa"/>
+              <w:right w:w="150" w:type="dxa"/>
+            </w:tcMar>
+            <w:hideMark/>
+          </w:tcPr>
+          <w:p>
+            <w:pPr>
+              <w:spacing w:after="0" w:line="300" w:lineRule="atLeast"/>
+              <w:rPr>
+                <w:rFonts w:ascii="Times New Roman" w:eastAsia="Times New Roman" w:hAnsi="Times New Roman" w:cs="Times New Roman"/>
+                <w:sz w:val="20"/>
+                <w:szCs w:val="20"/>
+              </w:rPr>
+            </w:pPr>
+          </w:p>
+        </w:tc>
+        <w:tc>
+          <w:tcPr>
+            <w:tcW w:w="0" w:type="auto"/>
+            <w:shd w:val="clear" w:color="auto" w:fill="FFFFFF"/>
+            <w:tcMar>
+              <w:top w:w="0" w:type="dxa"/>
+              <w:left w:w="150" w:type="dxa"/>
+              <w:bottom w:w="0" w:type="dxa"/>
+              <w:right w:w="150" w:type="dxa"/>
+            </w:tcMar>
+            <w:hideMark/>
+          </w:tcPr>
+          <w:p>
+            <w:pPr>
+              <w:spacing w:after="0" w:line="300" w:lineRule="atLeast"/>
+              <w:rPr>
+                <w:rFonts w:ascii="Consolas" w:eastAsia="Times New Roman" w:hAnsi="Consolas" w:cs="Segoe UI"/>
+                <w:color w:val="24292F"/>
+                <w:sz w:val="18"/>
+                <w:szCs w:val="18"/>
+              </w:rPr>
+            </w:pPr>
+            <w:r>
+              <w:rPr>
+                <w:rFonts w:ascii="Consolas" w:eastAsia="Times New Roman" w:hAnsi="Consolas" w:cs="Segoe UI"/>
+                <w:color w:val="24292F"/>
+                <w:sz w:val="18"/>
+                <w:szCs w:val="18"/>
+              </w:rPr>
+              <w:t>&lt;/body&gt;</w:t>
+            </w:r>
+          </w:p>
+        </w:tc>
+      </w:tr>
+      <w:tr>
+        <w:tc>
+          <w:tcPr>
+            <w:tcW w:w="750" w:type="dxa"/>
+            <w:shd w:val="clear" w:color="auto" w:fill="auto"/>
+            <w:noWrap/>
+            <w:tcMar>
+              <w:top w:w="0" w:type="dxa"/>
+              <w:left w:w="150" w:type="dxa"/>
+              <w:bottom w:w="0" w:type="dxa"/>
+              <w:right w:w="150" w:type="dxa"/>
+            </w:tcMar>
+            <w:hideMark/>
+          </w:tcPr>
+          <w:p>
+            <w:pPr>
+              <w:spacing w:after="0" w:line="300" w:lineRule="atLeast"/>
+              <w:rPr>
+                <w:rFonts w:ascii="Consolas" w:eastAsia="Times New Roman" w:hAnsi="Consolas" w:cs="Segoe UI"/>
+                <w:color w:val="24292F"/>
+                <w:sz w:val="18"/>
+                <w:szCs w:val="18"/>
+              </w:rPr>
+            </w:pPr>
+          </w:p>
+        </w:tc>
+        <w:tc>
+          <w:tcPr>
+            <w:tcW w:w="0" w:type="auto"/>
+            <w:shd w:val="clear" w:color="auto" w:fill="auto"/>
+            <w:tcMar>
+              <w:top w:w="0" w:type="dxa"/>
+              <w:left w:w="150" w:type="dxa"/>
+              <w:bottom w:w="0" w:type="dxa"/>
+              <w:right w:w="150" w:type="dxa"/>
+            </w:tcMar>
+            <w:hideMark/>
+          </w:tcPr>
+          <w:p>
+            <w:pPr>
+              <w:spacing w:after="0" w:line="300" w:lineRule="atLeast"/>
+              <w:rPr>
+                <w:rFonts w:ascii="Consolas" w:eastAsia="Times New Roman" w:hAnsi="Consolas" w:cs="Segoe UI"/>
+                <w:color w:val="24292F"/>
+                <w:sz w:val="18"/>
+                <w:szCs w:val="18"/>
+              </w:rPr>
+            </w:pPr>
+          </w:p>
+          <w:p>
+            <w:pPr>
+              <w:spacing w:after="0" w:line="300" w:lineRule="atLeast"/>
+              <w:jc w:val="right"/>
+              <w:rPr>
+                <w:rFonts w:ascii="Times New Roman" w:eastAsia="Times New Roman" w:hAnsi="Times New Roman" w:cs="Times New Roman"/>
+                <w:sz w:val="20"/>
+                <w:szCs w:val="20"/>
+              </w:rPr>
+            </w:pPr>
+          </w:p>
+        </w:tc>
+      </w:tr>
+      <w:tr>
+        <w:tc>
+          <w:tcPr>
+            <w:tcW w:w="750" w:type="dxa"/>
+            <w:shd w:val="clear" w:color="auto" w:fill="FFFFFF"/>
+            <w:noWrap/>
+            <w:tcMar>
+              <w:top w:w="0" w:type="dxa"/>
+              <w:left w:w="150" w:type="dxa"/>
+              <w:bottom w:w="0" w:type="dxa"/>
+              <w:right w:w="150" w:type="dxa"/>
+            </w:tcMar>
+            <w:hideMark/>
+          </w:tcPr>
+          <w:p>
+            <w:pPr>
+              <w:spacing w:after="0" w:line="300" w:lineRule="atLeast"/>
+              <w:rPr>
+                <w:rFonts w:ascii="Times New Roman" w:eastAsia="Times New Roman" w:hAnsi="Times New Roman" w:cs="Times New Roman"/>
+                <w:sz w:val="20"/>
+                <w:szCs w:val="20"/>
+              </w:rPr>
+            </w:pPr>
+          </w:p>
+        </w:tc>
+        <w:tc>
+          <w:tcPr>
+            <w:tcW w:w="0" w:type="auto"/>
+            <w:shd w:val="clear" w:color="auto" w:fill="FFFFFF"/>
+            <w:tcMar>
+              <w:top w:w="0" w:type="dxa"/>
+              <w:left w:w="150" w:type="dxa"/>
+              <w:bottom w:w="0" w:type="dxa"/>
+              <w:right w:w="150" w:type="dxa"/>
+            </w:tcMar>
+            <w:hideMark/>
+          </w:tcPr>
+          <w:p>
+            <w:pPr>
+              <w:spacing w:after="0" w:line="300" w:lineRule="atLeast"/>
+              <w:rPr>
+                <w:rFonts w:ascii="Consolas" w:eastAsia="Times New Roman" w:hAnsi="Consolas" w:cs="Segoe UI"/>
+                <w:color w:val="24292F"/>
+                <w:sz w:val="18"/>
+                <w:szCs w:val="18"/>
+              </w:rPr>
+            </w:pPr>
+            <w:r>
+              <w:rPr>
+                <w:rFonts w:ascii="Consolas" w:eastAsia="Times New Roman" w:hAnsi="Consolas" w:cs="Segoe UI"/>
+                <w:color w:val="24292F"/>
+                <w:sz w:val="18"/>
+                <w:szCs w:val="18"/>
+              </w:rPr>
+              <w:t>&lt;/html&gt;</w:t>
+            </w:r>
+          </w:p>
+        </w:tc>
+      </w:tr>
+    </w:tbl>
+    <w:p>
+      <w:pPr>
+        <w:shd w:val="clear" w:color="auto" w:fill="1E1E1E"/>
+        <w:spacing w:after="0" w:line="285" w:lineRule="atLeast"/>
+        <w:rPr>
+          <w:rFonts w:ascii="Consolas" w:eastAsia="Times New Roman" w:hAnsi="Consolas" w:cs="Times New Roman"/>
+          <w:color w:val="808080"/>
+          <w:sz w:val="21"/>
+          <w:szCs w:val="21"/>
+        </w:rPr>
+      </w:pPr>
+    </w:p>
+    <w:p>
+      <w:pPr>
+        <w:shd w:val="clear" w:color="auto" w:fill="1E1E1E"/>
+        <w:spacing w:after="0" w:line="285" w:lineRule="atLeast"/>
+        <w:rPr>
+          <w:rFonts w:ascii="Consolas" w:eastAsia="Times New Roman" w:hAnsi="Consolas" w:cs="Times New Roman"/>
+          <w:color w:val="808080"/>
+          <w:sz w:val="21"/>
+          <w:szCs w:val="21"/>
+        </w:rPr>
+      </w:pPr>
+    </w:p>
+    <w:p>
+      <w:pPr>
+        <w:shd w:val="clear" w:color="auto" w:fill="1E1E1E"/>
+        <w:spacing w:after="0" w:line="285" w:lineRule="atLeast"/>
+        <w:rPr>
+          <w:rFonts w:ascii="Consolas" w:eastAsia="Times New Roman" w:hAnsi="Consolas" w:cs="Times New Roman"/>
+          <w:color w:val="808080"/>
+          <w:sz w:val="21"/>
+          <w:szCs w:val="21"/>
+        </w:rPr>
+      </w:pPr>
+    </w:p>
+    <w:p>
+      <w:pPr>
+        <w:shd w:val="clear" w:color="auto" w:fill="1E1E1E"/>
+        <w:spacing w:after="0" w:line="285" w:lineRule="atLeast"/>
+        <w:rPr>
+          <w:rFonts w:ascii="Consolas" w:eastAsia="Times New Roman" w:hAnsi="Consolas" w:cs="Times New Roman"/>
+          <w:color w:val="808080"/>
+          <w:sz w:val="21"/>
+          <w:szCs w:val="21"/>
+        </w:rPr>
+      </w:pPr>
+    </w:p>
+    <w:p>
+      <w:pPr>
+        <w:shd w:val="clear" w:color="auto" w:fill="1E1E1E"/>
+        <w:spacing w:after="0" w:line="285" w:lineRule="atLeast"/>
+        <w:rPr>
+          <w:rFonts w:ascii="Consolas" w:eastAsia="Times New Roman" w:hAnsi="Consolas" w:cs="Times New Roman"/>
+          <w:color w:val="808080"/>
+          <w:sz w:val="21"/>
+          <w:szCs w:val="21"/>
+        </w:rPr>
+      </w:pPr>
+    </w:p>
+    <w:p>
+      <w:pPr>
+        <w:shd w:val="clear" w:color="auto" w:fill="1E1E1E"/>
+        <w:spacing w:after="0" w:line="285" w:lineRule="atLeast"/>
+        <w:rPr>
+          <w:rFonts w:ascii="Consolas" w:eastAsia="Times New Roman" w:hAnsi="Consolas" w:cs="Times New Roman"/>
+          <w:color w:val="808080"/>
+          <w:sz w:val="21"/>
+          <w:szCs w:val="21"/>
+        </w:rPr>
+      </w:pPr>
+    </w:p>
+    <w:p>
+      <w:pPr>
+        <w:shd w:val="clear" w:color="auto" w:fill="1E1E1E"/>
+        <w:spacing w:after="0" w:line="285" w:lineRule="atLeast"/>
+        <w:rPr>
+          <w:rFonts w:ascii="Consolas" w:eastAsia="Times New Roman" w:hAnsi="Consolas" w:cs="Times New Roman"/>
+          <w:color w:val="808080"/>
+          <w:sz w:val="21"/>
+          <w:szCs w:val="21"/>
+        </w:rPr>
+      </w:pPr>
+    </w:p>
+    <w:p>
+      <w:pPr>
+        <w:shd w:val="clear" w:color="auto" w:fill="1E1E1E"/>
+        <w:spacing w:after="0" w:line="285" w:lineRule="atLeast"/>
+        <w:rPr>
+          <w:rFonts w:ascii="Consolas" w:eastAsia="Times New Roman" w:hAnsi="Consolas" w:cs="Times New Roman"/>
+          <w:color w:val="808080"/>
+          <w:sz w:val="21"/>
+          <w:szCs w:val="21"/>
+        </w:rPr>
+      </w:pPr>
+    </w:p>
+    <w:p>
+      <w:pPr>
+        <w:shd w:val="clear" w:color="auto" w:fill="1E1E1E"/>
+        <w:spacing w:after="0" w:line="285" w:lineRule="atLeast"/>
+        <w:rPr>
+          <w:rFonts w:ascii="Consolas" w:eastAsia="Times New Roman" w:hAnsi="Consolas" w:cs="Times New Roman"/>
+          <w:color w:val="808080"/>
+          <w:sz w:val="21"/>
+          <w:szCs w:val="21"/>
+        </w:rPr>
+      </w:pPr>
+    </w:p>
+    <w:p>
+      <w:pPr>
+        <w:shd w:val="clear" w:color="auto" w:fill="1E1E1E"/>
+        <w:spacing w:after="0" w:line="285" w:lineRule="atLeast"/>
+        <w:rPr>
+          <w:rFonts w:ascii="Consolas" w:eastAsia="Times New Roman" w:hAnsi="Consolas" w:cs="Times New Roman"/>
+          <w:color w:val="808080"/>
+          <w:sz w:val="21"/>
+          <w:szCs w:val="21"/>
+        </w:rPr>
+      </w:pPr>
+      <w:r>
+        <w:rPr>
+          <w:rFonts w:ascii="Consolas" w:eastAsia="Times New Roman" w:hAnsi="Consolas" w:cs="Times New Roman"/>
+          <w:color w:val="808080"/>
+          <w:sz w:val="21"/>
+          <w:szCs w:val="21"/>
+        </w:rPr>
+        <w:drawing>
+          <wp:inline distT="0" distB="0" distL="0" distR="0" wp14:anchorId="46107624" wp14:editId="707B8649">
+            <wp:extent cx="6858000" cy="4331335"/>
+            <wp:effectExtent l="0" t="0" r="0" b="0"/>
+            <wp:docPr id="1" name="Picture 1"/>
+            <wp:cNvGraphicFramePr>
+              <a:graphicFrameLocks xmlns:a="http://schemas.openxmlformats.org/drawingml/2006/main" noChangeAspect="1"/>
+            </wp:cNvGraphicFramePr>
+            <a:graphic xmlns:a="http://schemas.openxmlformats.org/drawingml/2006/main">
+              <a:graphicData uri="http://schemas.openxmlformats.org/drawingml/2006/picture">
+                <pic:pic xmlns:pic="http://schemas.openxmlformats.org/drawingml/2006/picture">
+                  <pic:nvPicPr>
+                    <pic:cNvPr id="1" name=""/>
+                    <pic:cNvPicPr/>
+                  </pic:nvPicPr>
+                  <pic:blipFill>
+                    <a:blip r:embed="rId4"/>
+                    <a:stretch>
+                      <a:fillRect/>
+                    </a:stretch>
+                  </pic:blipFill>
+                  <pic:spPr>
+                    <a:xfrm>
+                      <a:off x="0" y="0"/>
+                      <a:ext cx="6858000" cy="4331335"/>
+                    </a:xfrm>
+                    <a:prstGeom prst="rect">
+                      <a:avLst/>
+                    </a:prstGeom>
+                  </pic:spPr>
+                </pic:pic>
+              </a:graphicData>
+            </a:graphic>
+          </wp:inline>
+        </w:drawing>
+      </w:r>
+    </w:p>
+    <w:p>
+      <w:pPr>
+        <w:shd w:val="clear" w:color="auto" w:fill="1E1E1E"/>
+        <w:spacing w:after="0" w:line="285" w:lineRule="atLeast"/>
+        <w:rPr>
+          <w:rFonts w:ascii="Consolas" w:eastAsia="Times New Roman" w:hAnsi="Consolas" w:cs="Times New Roman"/>
+          <w:color w:val="808080"/>
+          <w:sz w:val="21"/>
+          <w:szCs w:val="21"/>
+        </w:rPr>
+      </w:pPr>
+    </w:p>
+    <w:p>
+      <w:pPr>
+        <w:shd w:val="clear" w:color="auto" w:fill="1E1E1E"/>
+        <w:spacing w:after="0" w:line="285" w:lineRule="atLeast"/>
+        <w:rPr>
+          <w:rFonts w:ascii="Consolas" w:eastAsia="Times New Roman" w:hAnsi="Consolas" w:cs="Times New Roman"/>
+          <w:color w:val="D4D4D4"/>
+          <w:sz w:val="21"/>
+          <w:szCs w:val="21"/>
+        </w:rPr>
+      </w:pPr>
+      <w:r>
+        <w:rPr>
+          <w:rFonts w:ascii="Consolas" w:eastAsia="Times New Roman" w:hAnsi="Consolas" w:cs="Times New Roman"/>
+          <w:color w:val="808080"/>
+          <w:sz w:val="21"/>
+          <w:szCs w:val="21"/>
+        </w:rPr>
+        <w:t>&lt;</w:t>
+      </w:r>
+      <w:r>
+        <w:rPr>
+          <w:rFonts w:ascii="Consolas" w:eastAsia="Times New Roman" w:hAnsi="Consolas" w:cs="Times New Roman"/>
+          <w:color w:val="569CD6"/>
+          <w:sz w:val="21"/>
+          <w:szCs w:val="21"/>
+        </w:rPr>
+        <w:t>a</w:t>
+      </w:r>
+      <w:r>
+        <w:rPr>
+          <w:rFonts w:ascii="Consolas" w:eastAsia="Times New Roman" w:hAnsi="Consolas" w:cs="Times New Roman"/>
+          <w:color w:val="D4D4D4"/>
+          <w:sz w:val="21"/>
+          <w:szCs w:val="21"/>
+        </w:rPr>
+        <w:t xml:space="preserve"> </w:t>
+      </w:r>
+      <w:r>
+        <w:rPr>
+          <w:rFonts w:ascii="Consolas" w:eastAsia="Times New Roman" w:hAnsi="Consolas" w:cs="Times New Roman"/>
+          <w:color w:val="9CDCFE"/>
+          <w:sz w:val="21"/>
+          <w:szCs w:val="21"/>
+        </w:rPr>
+        <w:t>href</w:t>
+      </w:r>
+      <w:r>
+        <w:rPr>
+          <w:rFonts w:ascii="Consolas" w:eastAsia="Times New Roman" w:hAnsi="Consolas" w:cs="Times New Roman"/>
+          <w:color w:val="D4D4D4"/>
+          <w:sz w:val="21"/>
+          <w:szCs w:val="21"/>
+        </w:rPr>
+        <w:t>=</w:t>
+      </w:r>
+      <w:r>
+        <w:rPr>
+          <w:rFonts w:ascii="Consolas" w:eastAsia="Times New Roman" w:hAnsi="Consolas" w:cs="Times New Roman"/>
+          <w:color w:val="CE9178"/>
+          <w:sz w:val="21"/>
+          <w:szCs w:val="21"/>
+        </w:rPr>
+        <w:t>"https://images.unsplash.com/photo-1457460866886-40ef8d4b42a0?ixlib=rb-1.2.1&amp;ixid=MnwxMjA3fDB8MHxwcm9maWxlLXBhZ2V8Mnx8fGVufDB8fHx8&amp;auto=format&amp;fit=crop&amp;w=600&amp;q=60"</w:t>
+      </w:r>
+      <w:r>
+        <w:rPr>
+          <w:rFonts w:ascii="Consolas" w:eastAsia="Times New Roman" w:hAnsi="Consolas" w:cs="Times New Roman"/>
+          <w:color w:val="D4D4D4"/>
+          <w:sz w:val="21"/>
+          <w:szCs w:val="21"/>
+        </w:rPr>
+        <w:t xml:space="preserve"> </w:t>
+      </w:r>
+      <w:r>
+        <w:rPr>
+          <w:rFonts w:ascii="Consolas" w:eastAsia="Times New Roman" w:hAnsi="Consolas" w:cs="Times New Roman"/>
+          <w:color w:val="9CDCFE"/>
+          <w:sz w:val="21"/>
+          <w:szCs w:val="21"/>
+        </w:rPr>
+        <w:t>width</w:t>
+      </w:r>
+      <w:r>
+        <w:rPr>
+          <w:rFonts w:ascii="Consolas" w:eastAsia="Times New Roman" w:hAnsi="Consolas" w:cs="Times New Roman"/>
+          <w:color w:val="D4D4D4"/>
+          <w:sz w:val="21"/>
+          <w:szCs w:val="21"/>
+        </w:rPr>
+        <w:t>=</w:t>
+      </w:r>
+      <w:r>
+        <w:rPr>
+          <w:rFonts w:ascii="Consolas" w:eastAsia="Times New Roman" w:hAnsi="Consolas" w:cs="Times New Roman"/>
+          <w:color w:val="CE9178"/>
+          <w:sz w:val="21"/>
+          <w:szCs w:val="21"/>
+        </w:rPr>
+        <w:t>"200px"</w:t>
+      </w:r>
+      <w:r>
+        <w:rPr>
+          <w:rFonts w:ascii="Consolas" w:eastAsia="Times New Roman" w:hAnsi="Consolas" w:cs="Times New Roman"/>
+          <w:color w:val="D4D4D4"/>
+          <w:sz w:val="21"/>
+          <w:szCs w:val="21"/>
+        </w:rPr>
+        <w:t xml:space="preserve"> </w:t>
+      </w:r>
+      <w:r>
+        <w:rPr>
+          <w:rFonts w:ascii="Consolas" w:eastAsia="Times New Roman" w:hAnsi="Consolas" w:cs="Times New Roman"/>
+          <w:color w:val="9CDCFE"/>
+          <w:sz w:val="21"/>
+          <w:szCs w:val="21"/>
+        </w:rPr>
+        <w:t>height</w:t>
+      </w:r>
+      <w:r>
+        <w:rPr>
+          <w:rFonts w:ascii="Consolas" w:eastAsia="Times New Roman" w:hAnsi="Consolas" w:cs="Times New Roman"/>
+          <w:color w:val="D4D4D4"/>
+          <w:sz w:val="21"/>
+          <w:szCs w:val="21"/>
+        </w:rPr>
+        <w:t>=</w:t>
+      </w:r>
+      <w:r>
+        <w:rPr>
+          <w:rFonts w:ascii="Consolas" w:eastAsia="Times New Roman" w:hAnsi="Consolas" w:cs="Times New Roman"/>
+          <w:color w:val="CE9178"/>
+          <w:sz w:val="21"/>
+          <w:szCs w:val="21"/>
+        </w:rPr>
+        <w:t>"200px"</w:t>
+      </w:r>
+    </w:p>
+    <w:p>
+      <w:pPr>
+        <w:shd w:val="clear" w:color="auto" w:fill="1E1E1E"/>
+        <w:spacing w:after="0" w:line="285" w:lineRule="atLeast"/>
+        <w:rPr>
+          <w:rFonts w:ascii="Consolas" w:eastAsia="Times New Roman" w:hAnsi="Consolas" w:cs="Times New Roman"/>
+          <w:color w:val="D4D4D4"/>
+          <w:sz w:val="21"/>
+          <w:szCs w:val="21"/>
+        </w:rPr>
+      </w:pPr>
+      <w:r>
+        <w:rPr>
+          <w:rFonts w:ascii="Consolas" w:eastAsia="Times New Roman" w:hAnsi="Consolas" w:cs="Times New Roman"/>
+          <w:color w:val="D4D4D4"/>
+          <w:sz w:val="21"/>
+          <w:szCs w:val="21"/>
+        </w:rPr>
+        <w:t xml:space="preserve">            </w:t>
+      </w:r>
+      <w:r>
+        <w:rPr>
+          <w:rFonts w:ascii="Consolas" w:eastAsia="Times New Roman" w:hAnsi="Consolas" w:cs="Times New Roman"/>
+          <w:color w:val="9CDCFE"/>
+          <w:sz w:val="21"/>
+          <w:szCs w:val="21"/>
+        </w:rPr>
+        <w:t>alt</w:t>
+      </w:r>
+      <w:r>
+        <w:rPr>
+          <w:rFonts w:ascii="Consolas" w:eastAsia="Times New Roman" w:hAnsi="Consolas" w:cs="Times New Roman"/>
+          <w:color w:val="D4D4D4"/>
+          <w:sz w:val="21"/>
+          <w:szCs w:val="21"/>
+        </w:rPr>
+        <w:t>=</w:t>
+      </w:r>
+      <w:r>
+        <w:rPr>
+          <w:rFonts w:ascii="Consolas" w:eastAsia="Times New Roman" w:hAnsi="Consolas" w:cs="Times New Roman"/>
+          <w:color w:val="CE9178"/>
+          <w:sz w:val="21"/>
+          <w:szCs w:val="21"/>
+        </w:rPr>
+        <w:t>"image of burger and beer"</w:t>
+      </w:r>
+      <w:r>
+        <w:rPr>
+          <w:rFonts w:ascii="Consolas" w:eastAsia="Times New Roman" w:hAnsi="Consolas" w:cs="Times New Roman"/>
+          <w:color w:val="808080"/>
+          <w:sz w:val="21"/>
+          <w:szCs w:val="21"/>
+        </w:rPr>
+        <w:t>&gt;&lt;/</w:t>
+      </w:r>
+      <w:r>
+        <w:rPr>
+          <w:rFonts w:ascii="Consolas" w:eastAsia="Times New Roman" w:hAnsi="Consolas" w:cs="Times New Roman"/>
+          <w:color w:val="569CD6"/>
+          <w:sz w:val="21"/>
+          <w:szCs w:val="21"/>
+        </w:rPr>
+        <w:t>div</w:t>
+      </w:r>
+      <w:r>
+        <w:rPr>
+          <w:rFonts w:ascii="Consolas" w:eastAsia="Times New Roman" w:hAnsi="Consolas" w:cs="Times New Roman"/>
+          <w:color w:val="808080"/>
+          <w:sz w:val="21"/>
+          <w:szCs w:val="21"/>
+        </w:rPr>
+        <w:t>&gt;</w:t>
+      </w:r>
+    </w:p>
+    <w:p/>
+    <w:p/>
+    <w:p>
+      <w:r>
+        <w:rPr>
+          <w:noProof/>
+        </w:rPr>
+        <w:lastRenderedPageBreak/>
+        <w:drawing>
+          <wp:inline distT="0" distB="0" distL="0" distR="0" wp14:anchorId="16B33374" wp14:editId="2874D807">
+            <wp:extent cx="6858000" cy="6858000"/>
+            <wp:effectExtent l="0" t="0" r="0" b="0"/>
+            <wp:docPr id="3" name="Picture 3" descr="Abstracted air #2"/>
+            <wp:cNvGraphicFramePr>
+              <a:graphicFrameLocks xmlns:a="http://schemas.openxmlformats.org/drawingml/2006/main" noChangeAspect="1"/>
+            </wp:cNvGraphicFramePr>
+            <a:graphic xmlns:a="http://schemas.openxmlformats.org/drawingml/2006/main">
+              <a:graphicData uri="http://schemas.openxmlformats.org/drawingml/2006/picture">
+                <pic:pic xmlns:pic="http://schemas.openxmlformats.org/drawingml/2006/picture">
+                  <pic:nvPicPr>
+                    <pic:cNvPr id="0" name="Picture 1" descr="Abstracted air #2"/>
+                    <pic:cNvPicPr>
+                      <a:picLocks noChangeAspect="1" noChangeArrowheads="1"/>
+                    </pic:cNvPicPr>
+                  </pic:nvPicPr>
+                  <pic:blipFill>
+                    <a:blip r:embed="rId5">
+                      <a:extLst>
+                        <a:ext uri="{28A0092B-C50C-407E-A947-70E740481C1C}">
+                          <a14:useLocalDpi xmlns:a14="http://schemas.microsoft.com/office/drawing/2010/main" val="0"/>
+                        </a:ext>
+                      </a:extLst>
+                    </a:blip>
+                    <a:srcRect/>
+                    <a:stretch>
+                      <a:fillRect/>
+                    </a:stretch>
+                  </pic:blipFill>
+                  <pic:spPr bwMode="auto">
+                    <a:xfrm>
+                      <a:off x="0" y="0"/>
+                      <a:ext cx="6858000" cy="6858000"/>
+                    </a:xfrm>
+                    <a:prstGeom prst="rect">
+                      <a:avLst/>
+                    </a:prstGeom>
+                    <a:noFill/>
+                    <a:ln>
+                      <a:noFill/>
+                    </a:ln>
+                  </pic:spPr>
+                </pic:pic>
+              </a:graphicData>
+            </a:graphic>
+          </wp:inline>
+        </w:drawing>
+      </w:r>
+    </w:p>
+    <w:p>
+      <w:hyperlink r:id="rId6" w:history="1">
+        <w:r>
+          <w:rPr>
+            <w:rStyle w:val="Hyperlink"/>
+          </w:rPr>
+          <w:t>https://images.squarespace-cdn.com/content/v1/521f4119e4b0609085e5ab68/1620663421383-2AEATXVVE47IEM03ADWP/Abstracted+Air_2_web1350.jpg?format=1000w</w:t>
+        </w:r>
+      </w:hyperlink>
+    </w:p>
+    <w:p/>
+    <w:p>
+      <w:r>
+        <w:t>&lt;a href=”</w:t>
+      </w:r>
+      <w:hyperlink r:id="rId7" w:history="1">
+        <w:r>
+          <w:rPr>
+            <w:rStyle w:val="Hyperlink"/>
+          </w:rPr>
+          <w:t>https://images.squarespace-cdn.com/content/v1/521f4119e4b0609085e5ab68/1620663421383-2AEATXVVE47IEM03ADWP/Abstracted+Air_2_web1350.jpg?format=1000w</w:t>
+        </w:r>
+      </w:hyperlink>
+      <w:r>
+        <w:t>” width=”800px” height=”800px” alt=”Image of Painting called the Abstracted Air#2 by Lyn Hiner”&gt;</w:t>
+      </w:r>
+    </w:p>
+    <w:p>
+      <w:r>
+        <w:lastRenderedPageBreak/>
+        <w:drawing>
+          <wp:inline distT="0" distB="0" distL="0" distR="0" wp14:anchorId="38A005C7" wp14:editId="692FFD01">
+            <wp:extent cx="6858000" cy="3392805"/>
+            <wp:effectExtent l="0" t="0" r="0" b="0"/>
+            <wp:docPr id="2" name="Picture 2"/>
+            <wp:cNvGraphicFramePr>
+              <a:graphicFrameLocks xmlns:a="http://schemas.openxmlformats.org/drawingml/2006/main" noChangeAspect="1"/>
+            </wp:cNvGraphicFramePr>
+            <a:graphic xmlns:a="http://schemas.openxmlformats.org/drawingml/2006/main">
+              <a:graphicData uri="http://schemas.openxmlformats.org/drawingml/2006/picture">
+                <pic:pic xmlns:pic="http://schemas.openxmlformats.org/drawingml/2006/picture">
+                  <pic:nvPicPr>
+                    <pic:cNvPr id="1" name=""/>
+                    <pic:cNvPicPr/>
+                  </pic:nvPicPr>
+                  <pic:blipFill>
+                    <a:blip r:embed="rId8"/>
+                    <a:stretch>
+                      <a:fillRect/>
+                    </a:stretch>
+                  </pic:blipFill>
+                  <pic:spPr>
+                    <a:xfrm>
+                      <a:off x="0" y="0"/>
+                      <a:ext cx="6858000" cy="3392805"/>
+                    </a:xfrm>
+                    <a:prstGeom prst="rect">
+                      <a:avLst/>
+                    </a:prstGeom>
+                  </pic:spPr>
+                </pic:pic>
+              </a:graphicData>
+            </a:graphic>
+          </wp:inline>
+        </w:drawing>
+      </w:r>
+    </w:p>
+    <w:p/>
+    <w:p/>
     <w:p/>
     <w:sectPr>
       <w:pgSz w:w="12240" w:h="15840" w:code="1"/>
@@ -439,6 +2512,49 @@
     <w:semiHidden/>
     <w:unhideWhenUsed/>
   </w:style>
+  <w:style w:type="character" w:customStyle="1" w:styleId="pl-kos">
+    <w:name w:val="pl-kos"/>
+    <w:basedOn w:val="DefaultParagraphFont"/>
+    <w:rsid w:val="00FD7953"/>
+  </w:style>
+  <w:style w:type="character" w:customStyle="1" w:styleId="pl-ent">
+    <w:name w:val="pl-ent"/>
+    <w:basedOn w:val="DefaultParagraphFont"/>
+    <w:rsid w:val="00FD7953"/>
+  </w:style>
+  <w:style w:type="character" w:customStyle="1" w:styleId="pl-c1">
+    <w:name w:val="pl-c1"/>
+    <w:basedOn w:val="DefaultParagraphFont"/>
+    <w:rsid w:val="00FD7953"/>
+  </w:style>
+  <w:style w:type="character" w:customStyle="1" w:styleId="pl-s">
+    <w:name w:val="pl-s"/>
+    <w:basedOn w:val="DefaultParagraphFont"/>
+    <w:rsid w:val="00FD7953"/>
+  </w:style>
+  <w:style w:type="character" w:styleId="Hyperlink">
+    <w:name w:val="Hyperlink"/>
+    <w:basedOn w:val="DefaultParagraphFont"/>
+    <w:uiPriority w:val="99"/>
+    <w:unhideWhenUsed/>
+    <w:rsid w:val="00CD79E3"/>
+    <w:rPr>
+      <w:color w:val="0563C1" w:themeColor="hyperlink"/>
+      <w:u w:val="single"/>
+    </w:rPr>
+  </w:style>
+  <w:style w:type="character" w:styleId="UnresolvedMention">
+    <w:name w:val="Unresolved Mention"/>
+    <w:basedOn w:val="DefaultParagraphFont"/>
+    <w:uiPriority w:val="99"/>
+    <w:semiHidden/>
+    <w:unhideWhenUsed/>
+    <w:rsid w:val="00CD79E3"/>
+    <w:rPr>
+      <w:color w:val="605E5C"/>
+      <w:shd w:val="clear" w:color="auto" w:fill="E1DFDD"/>
+    </w:rPr>
+  </w:style>
 </w:styles>
 </file>
 

</xml_diff>